<commit_message>
docker swarm manifests added
</commit_message>
<xml_diff>
--- a/1.Ansible-Notes/0. Ansible important commands.docx
+++ b/1.Ansible-Notes/0. Ansible important commands.docx
@@ -26,20 +26,8 @@
           <w:sz w:val="30"/>
           <w:szCs w:val="30"/>
         </w:rPr>
-        <w:t xml:space="preserve">Ansible important </w:t>
-      </w:r>
-      <w:proofErr w:type="spellStart"/>
-      <w:r>
-        <w:rPr>
-          <w:b/>
-          <w:bCs/>
-          <w:color w:val="FF0000"/>
-          <w:sz w:val="30"/>
-          <w:szCs w:val="30"/>
-        </w:rPr>
-        <w:t>commads</w:t>
-      </w:r>
-      <w:proofErr w:type="spellEnd"/>
+        <w:t>Ansible important commads</w:t>
+      </w:r>
     </w:p>
     <w:p/>
     <w:p>
@@ -139,24 +127,87 @@
         <w:t xml:space="preserve">--- </w:t>
       </w:r>
       <w:r>
-        <w:t>cat ansible.cfg | grep -</w:t>
-      </w:r>
-      <w:proofErr w:type="spellStart"/>
-      <w:r>
-        <w:t>i</w:t>
-      </w:r>
-      <w:proofErr w:type="spellEnd"/>
-      <w:r>
-        <w:t xml:space="preserve"> -n host_key</w:t>
+        <w:t>cat ansible.cfg | grep -i -n host_key</w:t>
       </w:r>
       <w:r>
         <w:t>_checking</w:t>
       </w:r>
     </w:p>
     <w:p>
-      <w:r>
-        <w:t xml:space="preserve"># </w:t>
-      </w:r>
+      <w:pPr>
+        <w:rPr>
+          <w:b/>
+          <w:bCs/>
+          <w:color w:val="FF0000"/>
+          <w:lang w:val="en-GB"/>
+        </w:rPr>
+      </w:pPr>
+      <w:r>
+        <w:rPr>
+          <w:b/>
+          <w:bCs/>
+          <w:color w:val="FF0000"/>
+          <w:lang w:val="en-GB"/>
+        </w:rPr>
+        <w:t># Check the availability of the servers.</w:t>
+      </w:r>
+    </w:p>
+    <w:p>
+      <w:pPr>
+        <w:rPr>
+          <w:lang w:val="en-GB"/>
+        </w:rPr>
+      </w:pPr>
+      <w:r>
+        <w:rPr>
+          <w:lang w:val="en-GB"/>
+        </w:rPr>
+        <w:t>--- ansible -i inventory all -m ping</w:t>
+      </w:r>
+    </w:p>
+    <w:p>
+      <w:pPr>
+        <w:rPr>
+          <w:lang w:val="en-GB"/>
+        </w:rPr>
+      </w:pPr>
+      <w:r>
+        <w:rPr>
+          <w:lang w:val="en-GB"/>
+        </w:rPr>
+        <w:t xml:space="preserve">--- </w:t>
+      </w:r>
+      <w:r>
+        <w:rPr>
+          <w:lang w:val="en-GB"/>
+        </w:rPr>
+        <w:t xml:space="preserve">ansible-playbook -i hosts </w:t>
+      </w:r>
+      <w:r>
+        <w:rPr>
+          <w:lang w:val="en-GB"/>
+        </w:rPr>
+        <w:t>docker-swarm-deploy.yml</w:t>
+      </w:r>
+      <w:r>
+        <w:rPr>
+          <w:lang w:val="en-GB"/>
+        </w:rPr>
+        <w:t xml:space="preserve"> </w:t>
+      </w:r>
+      <w:r>
+        <w:rPr>
+          <w:lang w:val="en-GB"/>
+        </w:rPr>
+        <w:t>--extra-vars "ansible_sudo_pass=ansadmin"</w:t>
+      </w:r>
+    </w:p>
+    <w:p>
+      <w:pPr>
+        <w:rPr>
+          <w:lang w:val="en-GB"/>
+        </w:rPr>
+      </w:pPr>
     </w:p>
     <w:p/>
     <w:sectPr>

</xml_diff>